<commit_message>
Update user name api
</commit_message>
<xml_diff>
--- a/Soulmate_Analisys.docx
+++ b/Soulmate_Analisys.docx
@@ -56,7 +56,7 @@
           <w:r>
             <w:fldChar w:fldCharType="separate"/>
           </w:r>
-          <w:hyperlink w:anchor="_Toc509245467" w:history="1">
+          <w:hyperlink w:anchor="_Toc509298422" w:history="1">
             <w:r>
               <w:rPr>
                 <w:rStyle w:val="Hyperlink"/>
@@ -99,7 +99,7 @@
                 <w:noProof/>
                 <w:webHidden/>
               </w:rPr>
-              <w:instrText xml:space="preserve"> PAGEREF _Toc509245467 \h </w:instrText>
+              <w:instrText xml:space="preserve"> PAGEREF _Toc509298422 \h </w:instrText>
             </w:r>
             <w:r>
               <w:rPr>
@@ -144,7 +144,7 @@
               <w:lang w:val="en-US"/>
             </w:rPr>
           </w:pPr>
-          <w:hyperlink w:anchor="_Toc509245468" w:history="1">
+          <w:hyperlink w:anchor="_Toc509298423" w:history="1">
             <w:r>
               <w:rPr>
                 <w:rStyle w:val="Hyperlink"/>
@@ -187,7 +187,265 @@
                 <w:noProof/>
                 <w:webHidden/>
               </w:rPr>
-              <w:instrText xml:space="preserve"> PAGEREF _Toc509245468 \h </w:instrText>
+              <w:instrText xml:space="preserve"> PAGEREF _Toc509298423 \h </w:instrText>
+            </w:r>
+            <w:r>
+              <w:rPr>
+                <w:noProof/>
+                <w:webHidden/>
+              </w:rPr>
+            </w:r>
+            <w:r>
+              <w:rPr>
+                <w:noProof/>
+                <w:webHidden/>
+              </w:rPr>
+              <w:fldChar w:fldCharType="separate"/>
+            </w:r>
+            <w:r>
+              <w:rPr>
+                <w:noProof/>
+                <w:webHidden/>
+              </w:rPr>
+              <w:t>3</w:t>
+            </w:r>
+            <w:r>
+              <w:rPr>
+                <w:noProof/>
+                <w:webHidden/>
+              </w:rPr>
+              <w:fldChar w:fldCharType="end"/>
+            </w:r>
+          </w:hyperlink>
+        </w:p>
+        <w:p>
+          <w:pPr>
+            <w:pStyle w:val="TOC2"/>
+            <w:tabs>
+              <w:tab w:val="left" w:pos="1540"/>
+              <w:tab w:val="right" w:leader="dot" w:pos="9345"/>
+            </w:tabs>
+            <w:rPr>
+              <w:rFonts w:asciiTheme="minorHAnsi" w:hAnsiTheme="minorHAnsi" w:cstheme="minorBidi"/>
+              <w:noProof/>
+              <w:sz w:val="22"/>
+            </w:rPr>
+          </w:pPr>
+          <w:hyperlink w:anchor="_Toc509298424" w:history="1">
+            <w:r>
+              <w:rPr>
+                <w:rStyle w:val="Hyperlink"/>
+                <w:noProof/>
+              </w:rPr>
+              <w:t>1.</w:t>
+            </w:r>
+            <w:r>
+              <w:rPr>
+                <w:rFonts w:asciiTheme="minorHAnsi" w:hAnsiTheme="minorHAnsi" w:cstheme="minorBidi"/>
+                <w:noProof/>
+                <w:sz w:val="22"/>
+              </w:rPr>
+              <w:tab/>
+            </w:r>
+            <w:r>
+              <w:rPr>
+                <w:rStyle w:val="Hyperlink"/>
+                <w:noProof/>
+              </w:rPr>
+              <w:t>Глоссарий</w:t>
+            </w:r>
+            <w:r>
+              <w:rPr>
+                <w:noProof/>
+                <w:webHidden/>
+              </w:rPr>
+              <w:tab/>
+            </w:r>
+            <w:r>
+              <w:rPr>
+                <w:noProof/>
+                <w:webHidden/>
+              </w:rPr>
+              <w:fldChar w:fldCharType="begin"/>
+            </w:r>
+            <w:r>
+              <w:rPr>
+                <w:noProof/>
+                <w:webHidden/>
+              </w:rPr>
+              <w:instrText xml:space="preserve"> PAGEREF _Toc509298424 \h </w:instrText>
+            </w:r>
+            <w:r>
+              <w:rPr>
+                <w:noProof/>
+                <w:webHidden/>
+              </w:rPr>
+            </w:r>
+            <w:r>
+              <w:rPr>
+                <w:noProof/>
+                <w:webHidden/>
+              </w:rPr>
+              <w:fldChar w:fldCharType="separate"/>
+            </w:r>
+            <w:r>
+              <w:rPr>
+                <w:noProof/>
+                <w:webHidden/>
+              </w:rPr>
+              <w:t>3</w:t>
+            </w:r>
+            <w:r>
+              <w:rPr>
+                <w:noProof/>
+                <w:webHidden/>
+              </w:rPr>
+              <w:fldChar w:fldCharType="end"/>
+            </w:r>
+          </w:hyperlink>
+        </w:p>
+        <w:p>
+          <w:pPr>
+            <w:pStyle w:val="TOC2"/>
+            <w:tabs>
+              <w:tab w:val="left" w:pos="1540"/>
+              <w:tab w:val="right" w:leader="dot" w:pos="9345"/>
+            </w:tabs>
+            <w:rPr>
+              <w:rFonts w:asciiTheme="minorHAnsi" w:hAnsiTheme="minorHAnsi" w:cstheme="minorBidi"/>
+              <w:noProof/>
+              <w:sz w:val="22"/>
+            </w:rPr>
+          </w:pPr>
+          <w:hyperlink w:anchor="_Toc509298425" w:history="1">
+            <w:r>
+              <w:rPr>
+                <w:rStyle w:val="Hyperlink"/>
+                <w:noProof/>
+              </w:rPr>
+              <w:t>2.</w:t>
+            </w:r>
+            <w:r>
+              <w:rPr>
+                <w:rFonts w:asciiTheme="minorHAnsi" w:hAnsiTheme="minorHAnsi" w:cstheme="minorBidi"/>
+                <w:noProof/>
+                <w:sz w:val="22"/>
+              </w:rPr>
+              <w:tab/>
+            </w:r>
+            <w:r>
+              <w:rPr>
+                <w:rStyle w:val="Hyperlink"/>
+                <w:noProof/>
+              </w:rPr>
+              <w:t>Анализ существующих решений</w:t>
+            </w:r>
+            <w:r>
+              <w:rPr>
+                <w:noProof/>
+                <w:webHidden/>
+              </w:rPr>
+              <w:tab/>
+            </w:r>
+            <w:r>
+              <w:rPr>
+                <w:noProof/>
+                <w:webHidden/>
+              </w:rPr>
+              <w:fldChar w:fldCharType="begin"/>
+            </w:r>
+            <w:r>
+              <w:rPr>
+                <w:noProof/>
+                <w:webHidden/>
+              </w:rPr>
+              <w:instrText xml:space="preserve"> PAGEREF _Toc509298425 \h </w:instrText>
+            </w:r>
+            <w:r>
+              <w:rPr>
+                <w:noProof/>
+                <w:webHidden/>
+              </w:rPr>
+            </w:r>
+            <w:r>
+              <w:rPr>
+                <w:noProof/>
+                <w:webHidden/>
+              </w:rPr>
+              <w:fldChar w:fldCharType="separate"/>
+            </w:r>
+            <w:r>
+              <w:rPr>
+                <w:noProof/>
+                <w:webHidden/>
+              </w:rPr>
+              <w:t>3</w:t>
+            </w:r>
+            <w:r>
+              <w:rPr>
+                <w:noProof/>
+                <w:webHidden/>
+              </w:rPr>
+              <w:fldChar w:fldCharType="end"/>
+            </w:r>
+          </w:hyperlink>
+        </w:p>
+        <w:p>
+          <w:pPr>
+            <w:pStyle w:val="TOC2"/>
+            <w:tabs>
+              <w:tab w:val="left" w:pos="1540"/>
+              <w:tab w:val="right" w:leader="dot" w:pos="9345"/>
+            </w:tabs>
+            <w:rPr>
+              <w:rFonts w:asciiTheme="minorHAnsi" w:hAnsiTheme="minorHAnsi" w:cstheme="minorBidi"/>
+              <w:noProof/>
+              <w:sz w:val="22"/>
+            </w:rPr>
+          </w:pPr>
+          <w:hyperlink w:anchor="_Toc509298426" w:history="1">
+            <w:r>
+              <w:rPr>
+                <w:rStyle w:val="Hyperlink"/>
+                <w:noProof/>
+              </w:rPr>
+              <w:t>3.</w:t>
+            </w:r>
+            <w:r>
+              <w:rPr>
+                <w:rFonts w:asciiTheme="minorHAnsi" w:hAnsiTheme="minorHAnsi" w:cstheme="minorBidi"/>
+                <w:noProof/>
+                <w:sz w:val="22"/>
+              </w:rPr>
+              <w:tab/>
+            </w:r>
+            <w:r>
+              <w:rPr>
+                <w:rStyle w:val="Hyperlink"/>
+                <w:noProof/>
+              </w:rPr>
+              <w:t>Целевая аудитория</w:t>
+            </w:r>
+            <w:r>
+              <w:rPr>
+                <w:noProof/>
+                <w:webHidden/>
+              </w:rPr>
+              <w:tab/>
+            </w:r>
+            <w:r>
+              <w:rPr>
+                <w:noProof/>
+                <w:webHidden/>
+              </w:rPr>
+              <w:fldChar w:fldCharType="begin"/>
+            </w:r>
+            <w:r>
+              <w:rPr>
+                <w:noProof/>
+                <w:webHidden/>
+              </w:rPr>
+              <w:instrText xml:space="preserve"> PAGEREF _Toc509298426 \h </w:instrText>
             </w:r>
             <w:r>
               <w:rPr>
@@ -232,13 +490,13 @@
               <w:lang w:val="en-US"/>
             </w:rPr>
           </w:pPr>
-          <w:hyperlink w:anchor="_Toc509245469" w:history="1">
+          <w:hyperlink w:anchor="_Toc509298427" w:history="1">
             <w:r>
               <w:rPr>
                 <w:rStyle w:val="Hyperlink"/>
                 <w:noProof/>
               </w:rPr>
-              <w:t>1.</w:t>
+              <w:t>3.</w:t>
             </w:r>
             <w:r>
               <w:rPr>
@@ -254,7 +512,7 @@
                 <w:rStyle w:val="Hyperlink"/>
                 <w:noProof/>
               </w:rPr>
-              <w:t>Глоссарий</w:t>
+              <w:t>Постановка задачи</w:t>
             </w:r>
             <w:r>
               <w:rPr>
@@ -275,7 +533,7 @@
                 <w:noProof/>
                 <w:webHidden/>
               </w:rPr>
-              <w:instrText xml:space="preserve"> PAGEREF _Toc509245469 \h </w:instrText>
+              <w:instrText xml:space="preserve"> PAGEREF _Toc509298427 \h </w:instrText>
             </w:r>
             <w:r>
               <w:rPr>
@@ -295,191 +553,7 @@
                 <w:noProof/>
                 <w:webHidden/>
               </w:rPr>
-              <w:t>3</w:t>
-            </w:r>
-            <w:r>
-              <w:rPr>
-                <w:noProof/>
-                <w:webHidden/>
-              </w:rPr>
-              <w:fldChar w:fldCharType="end"/>
-            </w:r>
-          </w:hyperlink>
-        </w:p>
-        <w:p>
-          <w:pPr>
-            <w:pStyle w:val="TOC2"/>
-            <w:tabs>
-              <w:tab w:val="left" w:pos="1540"/>
-              <w:tab w:val="right" w:leader="dot" w:pos="9345"/>
-            </w:tabs>
-            <w:rPr>
-              <w:rFonts w:asciiTheme="minorHAnsi" w:hAnsiTheme="minorHAnsi" w:cstheme="minorBidi"/>
-              <w:noProof/>
-              <w:sz w:val="22"/>
-            </w:rPr>
-          </w:pPr>
-          <w:hyperlink w:anchor="_Toc509245470" w:history="1">
-            <w:r>
-              <w:rPr>
-                <w:rStyle w:val="Hyperlink"/>
-                <w:noProof/>
-              </w:rPr>
-              <w:t>1.</w:t>
-            </w:r>
-            <w:r>
-              <w:rPr>
-                <w:rFonts w:asciiTheme="minorHAnsi" w:hAnsiTheme="minorHAnsi" w:cstheme="minorBidi"/>
-                <w:noProof/>
-                <w:sz w:val="22"/>
-              </w:rPr>
-              <w:tab/>
-            </w:r>
-            <w:r>
-              <w:rPr>
-                <w:rStyle w:val="Hyperlink"/>
-                <w:noProof/>
-              </w:rPr>
-              <w:t>Анализ существующих решений</w:t>
-            </w:r>
-            <w:r>
-              <w:rPr>
-                <w:noProof/>
-                <w:webHidden/>
-              </w:rPr>
-              <w:tab/>
-            </w:r>
-            <w:r>
-              <w:rPr>
-                <w:noProof/>
-                <w:webHidden/>
-              </w:rPr>
-              <w:fldChar w:fldCharType="begin"/>
-            </w:r>
-            <w:r>
-              <w:rPr>
-                <w:noProof/>
-                <w:webHidden/>
-              </w:rPr>
-              <w:instrText xml:space="preserve"> PAGEREF _Toc509245470 \h </w:instrText>
-            </w:r>
-            <w:r>
-              <w:rPr>
-                <w:noProof/>
-                <w:webHidden/>
-              </w:rPr>
-            </w:r>
-            <w:r>
-              <w:rPr>
-                <w:noProof/>
-                <w:webHidden/>
-              </w:rPr>
-              <w:fldChar w:fldCharType="separate"/>
-            </w:r>
-            <w:r>
-              <w:rPr>
-                <w:noProof/>
-                <w:webHidden/>
-              </w:rPr>
-              <w:t>3</w:t>
-            </w:r>
-            <w:r>
-              <w:rPr>
-                <w:noProof/>
-                <w:webHidden/>
-              </w:rPr>
-              <w:fldChar w:fldCharType="end"/>
-            </w:r>
-          </w:hyperlink>
-        </w:p>
-        <w:p>
-          <w:pPr>
-            <w:pStyle w:val="TOC2"/>
-            <w:tabs>
-              <w:tab w:val="left" w:pos="1540"/>
-              <w:tab w:val="right" w:leader="dot" w:pos="9345"/>
-            </w:tabs>
-            <w:rPr>
-              <w:rFonts w:asciiTheme="minorHAnsi" w:hAnsiTheme="minorHAnsi" w:cstheme="minorBidi"/>
-              <w:noProof/>
-              <w:sz w:val="22"/>
-            </w:rPr>
-          </w:pPr>
-          <w:hyperlink w:anchor="_Toc509245471" w:history="1">
-            <w:r>
-              <w:rPr>
-                <w:rStyle w:val="Hyperlink"/>
-                <w:noProof/>
-                <w:snapToGrid w:val="0"/>
-                <w:w w:val="0"/>
-                <w:u w:color="000000"/>
-                <w:bdr w:val="none" w:sz="0" w:space="0" w:color="000000"/>
-                <w:shd w:val="clear" w:color="000000" w:fill="000000"/>
-                <w:lang w:val="x-none" w:eastAsia="x-none" w:bidi="x-none"/>
-                <w14:scene3d>
-                  <w14:camera w14:prst="orthographicFront"/>
-                  <w14:lightRig w14:rig="threePt" w14:dir="t">
-                    <w14:rot w14:lat="0" w14:lon="0" w14:rev="0"/>
-                  </w14:lightRig>
-                </w14:scene3d>
-              </w:rPr>
-              <w:t>1.1</w:t>
-            </w:r>
-            <w:r>
-              <w:rPr>
-                <w:rFonts w:asciiTheme="minorHAnsi" w:hAnsiTheme="minorHAnsi" w:cstheme="minorBidi"/>
-                <w:noProof/>
-                <w:sz w:val="22"/>
-              </w:rPr>
-              <w:tab/>
-            </w:r>
-            <w:r>
-              <w:rPr>
-                <w:rStyle w:val="Hyperlink"/>
-                <w:noProof/>
-              </w:rPr>
-              <w:t>Целевая аудитория</w:t>
-            </w:r>
-            <w:r>
-              <w:rPr>
-                <w:noProof/>
-                <w:webHidden/>
-              </w:rPr>
-              <w:tab/>
-            </w:r>
-            <w:r>
-              <w:rPr>
-                <w:noProof/>
-                <w:webHidden/>
-              </w:rPr>
-              <w:fldChar w:fldCharType="begin"/>
-            </w:r>
-            <w:r>
-              <w:rPr>
-                <w:noProof/>
-                <w:webHidden/>
-              </w:rPr>
-              <w:instrText xml:space="preserve"> PAGEREF _Toc509245471 \h </w:instrText>
-            </w:r>
-            <w:r>
-              <w:rPr>
-                <w:noProof/>
-                <w:webHidden/>
-              </w:rPr>
-            </w:r>
-            <w:r>
-              <w:rPr>
-                <w:noProof/>
-                <w:webHidden/>
-              </w:rPr>
-              <w:fldChar w:fldCharType="separate"/>
-            </w:r>
-            <w:r>
-              <w:rPr>
-                <w:noProof/>
-                <w:webHidden/>
-              </w:rPr>
-              <w:t>3</w:t>
+              <w:t>4</w:t>
             </w:r>
             <w:r>
               <w:rPr>
@@ -504,13 +578,13 @@
               <w:lang w:val="en-US"/>
             </w:rPr>
           </w:pPr>
-          <w:hyperlink w:anchor="_Toc509245472" w:history="1">
+          <w:hyperlink w:anchor="_Toc509298428" w:history="1">
             <w:r>
               <w:rPr>
                 <w:rStyle w:val="Hyperlink"/>
                 <w:noProof/>
               </w:rPr>
-              <w:t>2.</w:t>
+              <w:t>4.</w:t>
             </w:r>
             <w:r>
               <w:rPr>
@@ -526,7 +600,7 @@
                 <w:rStyle w:val="Hyperlink"/>
                 <w:noProof/>
               </w:rPr>
-              <w:t>Постановка задачи</w:t>
+              <w:t>Общие сведения о проекте</w:t>
             </w:r>
             <w:r>
               <w:rPr>
@@ -547,7 +621,7 @@
                 <w:noProof/>
                 <w:webHidden/>
               </w:rPr>
-              <w:instrText xml:space="preserve"> PAGEREF _Toc509245472 \h </w:instrText>
+              <w:instrText xml:space="preserve"> PAGEREF _Toc509298428 \h </w:instrText>
             </w:r>
             <w:r>
               <w:rPr>
@@ -567,7 +641,93 @@
                 <w:noProof/>
                 <w:webHidden/>
               </w:rPr>
-              <w:t>4</w:t>
+              <w:t>5</w:t>
+            </w:r>
+            <w:r>
+              <w:rPr>
+                <w:noProof/>
+                <w:webHidden/>
+              </w:rPr>
+              <w:fldChar w:fldCharType="end"/>
+            </w:r>
+          </w:hyperlink>
+        </w:p>
+        <w:p>
+          <w:pPr>
+            <w:pStyle w:val="TOC2"/>
+            <w:tabs>
+              <w:tab w:val="left" w:pos="1540"/>
+              <w:tab w:val="right" w:leader="dot" w:pos="9345"/>
+            </w:tabs>
+            <w:rPr>
+              <w:rFonts w:asciiTheme="minorHAnsi" w:hAnsiTheme="minorHAnsi" w:cstheme="minorBidi"/>
+              <w:noProof/>
+              <w:sz w:val="22"/>
+            </w:rPr>
+          </w:pPr>
+          <w:hyperlink w:anchor="_Toc509298429" w:history="1">
+            <w:r>
+              <w:rPr>
+                <w:rStyle w:val="Hyperlink"/>
+                <w:noProof/>
+              </w:rPr>
+              <w:t>1.</w:t>
+            </w:r>
+            <w:r>
+              <w:rPr>
+                <w:rFonts w:asciiTheme="minorHAnsi" w:hAnsiTheme="minorHAnsi" w:cstheme="minorBidi"/>
+                <w:noProof/>
+                <w:sz w:val="22"/>
+              </w:rPr>
+              <w:tab/>
+            </w:r>
+            <w:r>
+              <w:rPr>
+                <w:rStyle w:val="Hyperlink"/>
+                <w:noProof/>
+              </w:rPr>
+              <w:t>Цели и задачи</w:t>
+            </w:r>
+            <w:r>
+              <w:rPr>
+                <w:noProof/>
+                <w:webHidden/>
+              </w:rPr>
+              <w:tab/>
+            </w:r>
+            <w:r>
+              <w:rPr>
+                <w:noProof/>
+                <w:webHidden/>
+              </w:rPr>
+              <w:fldChar w:fldCharType="begin"/>
+            </w:r>
+            <w:r>
+              <w:rPr>
+                <w:noProof/>
+                <w:webHidden/>
+              </w:rPr>
+              <w:instrText xml:space="preserve"> PAGEREF _Toc509298429 \h </w:instrText>
+            </w:r>
+            <w:r>
+              <w:rPr>
+                <w:noProof/>
+                <w:webHidden/>
+              </w:rPr>
+            </w:r>
+            <w:r>
+              <w:rPr>
+                <w:noProof/>
+                <w:webHidden/>
+              </w:rPr>
+              <w:fldChar w:fldCharType="separate"/>
+            </w:r>
+            <w:r>
+              <w:rPr>
+                <w:noProof/>
+                <w:webHidden/>
+              </w:rPr>
+              <w:t>5</w:t>
             </w:r>
             <w:r>
               <w:rPr>
@@ -592,13 +752,13 @@
               <w:lang w:val="en-US"/>
             </w:rPr>
           </w:pPr>
-          <w:hyperlink w:anchor="_Toc509245473" w:history="1">
+          <w:hyperlink w:anchor="_Toc509298430" w:history="1">
             <w:r>
               <w:rPr>
                 <w:rStyle w:val="Hyperlink"/>
                 <w:noProof/>
               </w:rPr>
-              <w:t>3.</w:t>
+              <w:t>5.</w:t>
             </w:r>
             <w:r>
               <w:rPr>
@@ -614,7 +774,7 @@
                 <w:rStyle w:val="Hyperlink"/>
                 <w:noProof/>
               </w:rPr>
-              <w:t>Общие сведения о проекте</w:t>
+              <w:t>Описание требований к разрабатываемой системе</w:t>
             </w:r>
             <w:r>
               <w:rPr>
@@ -635,7 +795,7 @@
                 <w:noProof/>
                 <w:webHidden/>
               </w:rPr>
-              <w:instrText xml:space="preserve"> PAGEREF _Toc509245473 \h </w:instrText>
+              <w:instrText xml:space="preserve"> PAGEREF _Toc509298430 \h </w:instrText>
             </w:r>
             <w:r>
               <w:rPr>
@@ -655,7 +815,7 @@
                 <w:noProof/>
                 <w:webHidden/>
               </w:rPr>
-              <w:t>5</w:t>
+              <w:t>6</w:t>
             </w:r>
             <w:r>
               <w:rPr>
@@ -679,25 +839,13 @@
               <w:sz w:val="22"/>
             </w:rPr>
           </w:pPr>
-          <w:hyperlink w:anchor="_Toc509245474" w:history="1">
+          <w:hyperlink w:anchor="_Toc509298431" w:history="1">
             <w:r>
               <w:rPr>
                 <w:rStyle w:val="Hyperlink"/>
                 <w:noProof/>
-                <w:snapToGrid w:val="0"/>
-                <w:w w:val="0"/>
-                <w:u w:color="000000"/>
-                <w:bdr w:val="none" w:sz="0" w:space="0" w:color="000000"/>
-                <w:shd w:val="clear" w:color="000000" w:fill="000000"/>
-                <w:lang w:val="x-none" w:eastAsia="x-none" w:bidi="x-none"/>
-                <w14:scene3d>
-                  <w14:camera w14:prst="orthographicFront"/>
-                  <w14:lightRig w14:rig="threePt" w14:dir="t">
-                    <w14:rot w14:lat="0" w14:lon="0" w14:rev="0"/>
-                  </w14:lightRig>
-                </w14:scene3d>
-              </w:rPr>
-              <w:t>2.1</w:t>
+              </w:rPr>
+              <w:t>1.</w:t>
             </w:r>
             <w:r>
               <w:rPr>
@@ -712,7 +860,7 @@
                 <w:rStyle w:val="Hyperlink"/>
                 <w:noProof/>
               </w:rPr>
-              <w:t>Цели и задачи</w:t>
+              <w:t>Функциональные требования</w:t>
             </w:r>
             <w:r>
               <w:rPr>
@@ -733,7 +881,7 @@
                 <w:noProof/>
                 <w:webHidden/>
               </w:rPr>
-              <w:instrText xml:space="preserve"> PAGEREF _Toc509245474 \h </w:instrText>
+              <w:instrText xml:space="preserve"> PAGEREF _Toc509298431 \h </w:instrText>
             </w:r>
             <w:r>
               <w:rPr>
@@ -753,7 +901,7 @@
                 <w:noProof/>
                 <w:webHidden/>
               </w:rPr>
-              <w:t>5</w:t>
+              <w:t>6</w:t>
             </w:r>
             <w:r>
               <w:rPr>
@@ -778,13 +926,13 @@
               <w:lang w:val="en-US"/>
             </w:rPr>
           </w:pPr>
-          <w:hyperlink w:anchor="_Toc509245475" w:history="1">
+          <w:hyperlink w:anchor="_Toc509298432" w:history="1">
             <w:r>
               <w:rPr>
                 <w:rStyle w:val="Hyperlink"/>
                 <w:noProof/>
               </w:rPr>
-              <w:t>4.</w:t>
+              <w:t>6.</w:t>
             </w:r>
             <w:r>
               <w:rPr>
@@ -800,7 +948,7 @@
                 <w:rStyle w:val="Hyperlink"/>
                 <w:noProof/>
               </w:rPr>
-              <w:t>Описание требований к разрабатываемой системе</w:t>
+              <w:t>Диаграммы</w:t>
             </w:r>
             <w:r>
               <w:rPr>
@@ -821,7 +969,7 @@
                 <w:noProof/>
                 <w:webHidden/>
               </w:rPr>
-              <w:instrText xml:space="preserve"> PAGEREF _Toc509245475 \h </w:instrText>
+              <w:instrText xml:space="preserve"> PAGEREF _Toc509298432 \h </w:instrText>
             </w:r>
             <w:r>
               <w:rPr>
@@ -841,7 +989,7 @@
                 <w:noProof/>
                 <w:webHidden/>
               </w:rPr>
-              <w:t>6</w:t>
+              <w:t>8</w:t>
             </w:r>
             <w:r>
               <w:rPr>
@@ -865,25 +1013,13 @@
               <w:sz w:val="22"/>
             </w:rPr>
           </w:pPr>
-          <w:hyperlink w:anchor="_Toc509245476" w:history="1">
+          <w:hyperlink w:anchor="_Toc509298433" w:history="1">
             <w:r>
               <w:rPr>
                 <w:rStyle w:val="Hyperlink"/>
                 <w:noProof/>
-                <w:snapToGrid w:val="0"/>
-                <w:w w:val="0"/>
-                <w:u w:color="000000"/>
-                <w:bdr w:val="none" w:sz="0" w:space="0" w:color="000000"/>
-                <w:shd w:val="clear" w:color="000000" w:fill="000000"/>
-                <w:lang w:val="x-none" w:eastAsia="x-none" w:bidi="x-none"/>
-                <w14:scene3d>
-                  <w14:camera w14:prst="orthographicFront"/>
-                  <w14:lightRig w14:rig="threePt" w14:dir="t">
-                    <w14:rot w14:lat="0" w14:lon="0" w14:rev="0"/>
-                  </w14:lightRig>
-                </w14:scene3d>
-              </w:rPr>
-              <w:t>3.1</w:t>
+              </w:rPr>
+              <w:t>1.</w:t>
             </w:r>
             <w:r>
               <w:rPr>
@@ -898,7 +1034,7 @@
                 <w:rStyle w:val="Hyperlink"/>
                 <w:noProof/>
               </w:rPr>
-              <w:t>Функциональные требования</w:t>
+              <w:t>Use-case</w:t>
             </w:r>
             <w:r>
               <w:rPr>
@@ -919,95 +1055,7 @@
                 <w:noProof/>
                 <w:webHidden/>
               </w:rPr>
-              <w:instrText xml:space="preserve"> PAGEREF _Toc509245476 \h </w:instrText>
-            </w:r>
-            <w:r>
-              <w:rPr>
-                <w:noProof/>
-                <w:webHidden/>
-              </w:rPr>
-            </w:r>
-            <w:r>
-              <w:rPr>
-                <w:noProof/>
-                <w:webHidden/>
-              </w:rPr>
-              <w:fldChar w:fldCharType="separate"/>
-            </w:r>
-            <w:r>
-              <w:rPr>
-                <w:noProof/>
-                <w:webHidden/>
-              </w:rPr>
-              <w:t>6</w:t>
-            </w:r>
-            <w:r>
-              <w:rPr>
-                <w:noProof/>
-                <w:webHidden/>
-              </w:rPr>
-              <w:fldChar w:fldCharType="end"/>
-            </w:r>
-          </w:hyperlink>
-        </w:p>
-        <w:p>
-          <w:pPr>
-            <w:pStyle w:val="TOC1"/>
-            <w:tabs>
-              <w:tab w:val="left" w:pos="1320"/>
-              <w:tab w:val="right" w:leader="dot" w:pos="9345"/>
-            </w:tabs>
-            <w:rPr>
-              <w:rFonts w:asciiTheme="minorHAnsi" w:eastAsiaTheme="minorEastAsia" w:hAnsiTheme="minorHAnsi"/>
-              <w:noProof/>
-              <w:sz w:val="22"/>
-              <w:lang w:val="en-US"/>
-            </w:rPr>
-          </w:pPr>
-          <w:hyperlink w:anchor="_Toc509245477" w:history="1">
-            <w:r>
-              <w:rPr>
-                <w:rStyle w:val="Hyperlink"/>
-                <w:noProof/>
-              </w:rPr>
-              <w:t>5.</w:t>
-            </w:r>
-            <w:r>
-              <w:rPr>
-                <w:rFonts w:asciiTheme="minorHAnsi" w:eastAsiaTheme="minorEastAsia" w:hAnsiTheme="minorHAnsi"/>
-                <w:noProof/>
-                <w:sz w:val="22"/>
-                <w:lang w:val="en-US"/>
-              </w:rPr>
-              <w:tab/>
-            </w:r>
-            <w:r>
-              <w:rPr>
-                <w:rStyle w:val="Hyperlink"/>
-                <w:noProof/>
-              </w:rPr>
-              <w:t>Диаграммы</w:t>
-            </w:r>
-            <w:r>
-              <w:rPr>
-                <w:noProof/>
-                <w:webHidden/>
-              </w:rPr>
-              <w:tab/>
-            </w:r>
-            <w:r>
-              <w:rPr>
-                <w:noProof/>
-                <w:webHidden/>
-              </w:rPr>
-              <w:fldChar w:fldCharType="begin"/>
-            </w:r>
-            <w:r>
-              <w:rPr>
-                <w:noProof/>
-                <w:webHidden/>
-              </w:rPr>
-              <w:instrText xml:space="preserve"> PAGEREF _Toc509245477 \h </w:instrText>
+              <w:instrText xml:space="preserve"> PAGEREF _Toc509298433 \h </w:instrText>
             </w:r>
             <w:r>
               <w:rPr>
@@ -1051,25 +1099,13 @@
               <w:sz w:val="22"/>
             </w:rPr>
           </w:pPr>
-          <w:hyperlink w:anchor="_Toc509245478" w:history="1">
+          <w:hyperlink w:anchor="_Toc509298434" w:history="1">
             <w:r>
               <w:rPr>
                 <w:rStyle w:val="Hyperlink"/>
                 <w:noProof/>
-                <w:snapToGrid w:val="0"/>
-                <w:w w:val="0"/>
-                <w:u w:color="000000"/>
-                <w:bdr w:val="none" w:sz="0" w:space="0" w:color="000000"/>
-                <w:shd w:val="clear" w:color="000000" w:fill="000000"/>
-                <w:lang w:val="x-none" w:eastAsia="x-none" w:bidi="x-none"/>
-                <w14:scene3d>
-                  <w14:camera w14:prst="orthographicFront"/>
-                  <w14:lightRig w14:rig="threePt" w14:dir="t">
-                    <w14:rot w14:lat="0" w14:lon="0" w14:rev="0"/>
-                  </w14:lightRig>
-                </w14:scene3d>
-              </w:rPr>
-              <w:t>4.1</w:t>
+              </w:rPr>
+              <w:t>2.</w:t>
             </w:r>
             <w:r>
               <w:rPr>
@@ -1084,7 +1120,7 @@
                 <w:rStyle w:val="Hyperlink"/>
                 <w:noProof/>
               </w:rPr>
-              <w:t>Use-case</w:t>
+              <w:t>Состояний</w:t>
             </w:r>
             <w:r>
               <w:rPr>
@@ -1105,7 +1141,7 @@
                 <w:noProof/>
                 <w:webHidden/>
               </w:rPr>
-              <w:instrText xml:space="preserve"> PAGEREF _Toc509245478 \h </w:instrText>
+              <w:instrText xml:space="preserve"> PAGEREF _Toc509298434 \h </w:instrText>
             </w:r>
             <w:r>
               <w:rPr>
@@ -1125,7 +1161,7 @@
                 <w:noProof/>
                 <w:webHidden/>
               </w:rPr>
-              <w:t>8</w:t>
+              <w:t>9</w:t>
             </w:r>
             <w:r>
               <w:rPr>
@@ -1149,25 +1185,13 @@
               <w:sz w:val="22"/>
             </w:rPr>
           </w:pPr>
-          <w:hyperlink w:anchor="_Toc509245479" w:history="1">
+          <w:hyperlink w:anchor="_Toc509298435" w:history="1">
             <w:r>
               <w:rPr>
                 <w:rStyle w:val="Hyperlink"/>
                 <w:noProof/>
-                <w:snapToGrid w:val="0"/>
-                <w:w w:val="0"/>
-                <w:u w:color="000000"/>
-                <w:bdr w:val="none" w:sz="0" w:space="0" w:color="000000"/>
-                <w:shd w:val="clear" w:color="000000" w:fill="000000"/>
-                <w:lang w:val="x-none" w:eastAsia="x-none" w:bidi="x-none"/>
-                <w14:scene3d>
-                  <w14:camera w14:prst="orthographicFront"/>
-                  <w14:lightRig w14:rig="threePt" w14:dir="t">
-                    <w14:rot w14:lat="0" w14:lon="0" w14:rev="0"/>
-                  </w14:lightRig>
-                </w14:scene3d>
-              </w:rPr>
-              <w:t>5.1</w:t>
+              </w:rPr>
+              <w:t>3.</w:t>
             </w:r>
             <w:r>
               <w:rPr>
@@ -1182,7 +1206,7 @@
                 <w:rStyle w:val="Hyperlink"/>
                 <w:noProof/>
               </w:rPr>
-              <w:t>Состояний</w:t>
+              <w:t>Деятельности</w:t>
             </w:r>
             <w:r>
               <w:rPr>
@@ -1203,7 +1227,7 @@
                 <w:noProof/>
                 <w:webHidden/>
               </w:rPr>
-              <w:instrText xml:space="preserve"> PAGEREF _Toc509245479 \h </w:instrText>
+              <w:instrText xml:space="preserve"> PAGEREF _Toc509298435 \h </w:instrText>
             </w:r>
             <w:r>
               <w:rPr>
@@ -1223,7 +1247,7 @@
                 <w:noProof/>
                 <w:webHidden/>
               </w:rPr>
-              <w:t>9</w:t>
+              <w:t>10</w:t>
             </w:r>
             <w:r>
               <w:rPr>
@@ -1247,25 +1271,13 @@
               <w:sz w:val="22"/>
             </w:rPr>
           </w:pPr>
-          <w:hyperlink w:anchor="_Toc509245480" w:history="1">
+          <w:hyperlink w:anchor="_Toc509298436" w:history="1">
             <w:r>
               <w:rPr>
                 <w:rStyle w:val="Hyperlink"/>
                 <w:noProof/>
-                <w:snapToGrid w:val="0"/>
-                <w:w w:val="0"/>
-                <w:u w:color="000000"/>
-                <w:bdr w:val="none" w:sz="0" w:space="0" w:color="000000"/>
-                <w:shd w:val="clear" w:color="000000" w:fill="000000"/>
-                <w:lang w:val="x-none" w:eastAsia="x-none" w:bidi="x-none"/>
-                <w14:scene3d>
-                  <w14:camera w14:prst="orthographicFront"/>
-                  <w14:lightRig w14:rig="threePt" w14:dir="t">
-                    <w14:rot w14:lat="0" w14:lon="0" w14:rev="0"/>
-                  </w14:lightRig>
-                </w14:scene3d>
-              </w:rPr>
-              <w:t>6.1</w:t>
+              </w:rPr>
+              <w:t>4.</w:t>
             </w:r>
             <w:r>
               <w:rPr>
@@ -1280,7 +1292,7 @@
                 <w:rStyle w:val="Hyperlink"/>
                 <w:noProof/>
               </w:rPr>
-              <w:t>Деятельности</w:t>
+              <w:t>Последовательности</w:t>
             </w:r>
             <w:r>
               <w:rPr>
@@ -1301,105 +1313,7 @@
                 <w:noProof/>
                 <w:webHidden/>
               </w:rPr>
-              <w:instrText xml:space="preserve"> PAGEREF _Toc509245480 \h </w:instrText>
-            </w:r>
-            <w:r>
-              <w:rPr>
-                <w:noProof/>
-                <w:webHidden/>
-              </w:rPr>
-            </w:r>
-            <w:r>
-              <w:rPr>
-                <w:noProof/>
-                <w:webHidden/>
-              </w:rPr>
-              <w:fldChar w:fldCharType="separate"/>
-            </w:r>
-            <w:r>
-              <w:rPr>
-                <w:noProof/>
-                <w:webHidden/>
-              </w:rPr>
-              <w:t>10</w:t>
-            </w:r>
-            <w:r>
-              <w:rPr>
-                <w:noProof/>
-                <w:webHidden/>
-              </w:rPr>
-              <w:fldChar w:fldCharType="end"/>
-            </w:r>
-          </w:hyperlink>
-        </w:p>
-        <w:p>
-          <w:pPr>
-            <w:pStyle w:val="TOC2"/>
-            <w:tabs>
-              <w:tab w:val="left" w:pos="1540"/>
-              <w:tab w:val="right" w:leader="dot" w:pos="9345"/>
-            </w:tabs>
-            <w:rPr>
-              <w:rFonts w:asciiTheme="minorHAnsi" w:hAnsiTheme="minorHAnsi" w:cstheme="minorBidi"/>
-              <w:noProof/>
-              <w:sz w:val="22"/>
-            </w:rPr>
-          </w:pPr>
-          <w:hyperlink w:anchor="_Toc509245481" w:history="1">
-            <w:r>
-              <w:rPr>
-                <w:rStyle w:val="Hyperlink"/>
-                <w:noProof/>
-                <w:snapToGrid w:val="0"/>
-                <w:w w:val="0"/>
-                <w:u w:color="000000"/>
-                <w:bdr w:val="none" w:sz="0" w:space="0" w:color="000000"/>
-                <w:shd w:val="clear" w:color="000000" w:fill="000000"/>
-                <w:lang w:val="x-none" w:eastAsia="x-none" w:bidi="x-none"/>
-                <w14:scene3d>
-                  <w14:camera w14:prst="orthographicFront"/>
-                  <w14:lightRig w14:rig="threePt" w14:dir="t">
-                    <w14:rot w14:lat="0" w14:lon="0" w14:rev="0"/>
-                  </w14:lightRig>
-                </w14:scene3d>
-              </w:rPr>
-              <w:t>7.1</w:t>
-            </w:r>
-            <w:r>
-              <w:rPr>
-                <w:rFonts w:asciiTheme="minorHAnsi" w:hAnsiTheme="minorHAnsi" w:cstheme="minorBidi"/>
-                <w:noProof/>
-                <w:sz w:val="22"/>
-              </w:rPr>
-              <w:tab/>
-            </w:r>
-            <w:r>
-              <w:rPr>
-                <w:rStyle w:val="Hyperlink"/>
-                <w:noProof/>
-              </w:rPr>
-              <w:t>Последовательности</w:t>
-            </w:r>
-            <w:r>
-              <w:rPr>
-                <w:noProof/>
-                <w:webHidden/>
-              </w:rPr>
-              <w:tab/>
-            </w:r>
-            <w:r>
-              <w:rPr>
-                <w:noProof/>
-                <w:webHidden/>
-              </w:rPr>
-              <w:fldChar w:fldCharType="begin"/>
-            </w:r>
-            <w:r>
-              <w:rPr>
-                <w:noProof/>
-                <w:webHidden/>
-              </w:rPr>
-              <w:instrText xml:space="preserve"> PAGEREF _Toc509245481 \h </w:instrText>
+              <w:instrText xml:space="preserve"> PAGEREF _Toc509298436 \h </w:instrText>
             </w:r>
             <w:r>
               <w:rPr>
@@ -1452,7 +1366,7 @@
         </w:rPr>
         <w:br w:type="page"/>
       </w:r>
-      <w:bookmarkStart w:id="0" w:name="_Toc509245467"/>
+      <w:bookmarkStart w:id="0" w:name="_Toc509298422"/>
       <w:r>
         <w:lastRenderedPageBreak/>
         <w:t>Введение</w:t>
@@ -1482,19 +1396,18 @@
         </w:rPr>
         <w:br w:type="page"/>
       </w:r>
-      <w:bookmarkStart w:id="1" w:name="_Toc509245468"/>
+      <w:bookmarkStart w:id="1" w:name="_Toc509298423"/>
       <w:r>
         <w:lastRenderedPageBreak/>
         <w:t>Анализ предметной области</w:t>
       </w:r>
       <w:bookmarkEnd w:id="1"/>
     </w:p>
-    <w:p/>
     <w:p>
       <w:pPr>
         <w:pStyle w:val="Heading2"/>
       </w:pPr>
-      <w:bookmarkStart w:id="2" w:name="_Toc509245469"/>
+      <w:bookmarkStart w:id="2" w:name="_Toc509298424"/>
       <w:r>
         <w:t>Глоссарий</w:t>
       </w:r>
@@ -1664,7 +1577,7 @@
       <w:pPr>
         <w:pStyle w:val="Heading2"/>
       </w:pPr>
-      <w:bookmarkStart w:id="3" w:name="_Toc509245470"/>
+      <w:bookmarkStart w:id="3" w:name="_Toc509298425"/>
       <w:r>
         <w:t xml:space="preserve">Анализ </w:t>
       </w:r>
@@ -1699,7 +1612,7 @@
       <w:pPr>
         <w:pStyle w:val="Heading2"/>
       </w:pPr>
-      <w:bookmarkStart w:id="4" w:name="_Toc509245471"/>
+      <w:bookmarkStart w:id="4" w:name="_Toc509298426"/>
       <w:r>
         <w:t>Целевая аудитория</w:t>
       </w:r>
@@ -1719,7 +1632,7 @@
       <w:pPr>
         <w:pStyle w:val="Heading1"/>
       </w:pPr>
-      <w:bookmarkStart w:id="5" w:name="_Toc509245472"/>
+      <w:bookmarkStart w:id="5" w:name="_Toc509298427"/>
       <w:r>
         <w:lastRenderedPageBreak/>
         <w:t>Постановка задачи</w:t>
@@ -1832,7 +1745,7 @@
       <w:pPr>
         <w:pStyle w:val="Heading1"/>
       </w:pPr>
-      <w:bookmarkStart w:id="6" w:name="_Toc509245473"/>
+      <w:bookmarkStart w:id="6" w:name="_Toc509298428"/>
       <w:r>
         <w:lastRenderedPageBreak/>
         <w:t>Общие сведения о проекте</w:t>
@@ -1847,7 +1760,7 @@
           <w:numId w:val="19"/>
         </w:numPr>
       </w:pPr>
-      <w:bookmarkStart w:id="7" w:name="_Toc509245474"/>
+      <w:bookmarkStart w:id="7" w:name="_Toc509298429"/>
       <w:r>
         <w:t>Цели и задачи</w:t>
       </w:r>
@@ -1872,7 +1785,7 @@
       <w:pPr>
         <w:pStyle w:val="Heading1"/>
       </w:pPr>
-      <w:bookmarkStart w:id="8" w:name="_Toc509245475"/>
+      <w:bookmarkStart w:id="8" w:name="_Toc509298430"/>
       <w:r>
         <w:lastRenderedPageBreak/>
         <w:t>Описание требований к разрабатываемой системе</w:t>
@@ -1887,7 +1800,7 @@
           <w:numId w:val="20"/>
         </w:numPr>
       </w:pPr>
-      <w:bookmarkStart w:id="9" w:name="_Toc509245476"/>
+      <w:bookmarkStart w:id="9" w:name="_Toc509298431"/>
       <w:r>
         <w:t>Функциональные требования</w:t>
       </w:r>
@@ -2086,7 +1999,10 @@
         <w:ind w:firstLine="360"/>
       </w:pPr>
       <w:r>
-        <w:t xml:space="preserve">Пользователь может отправить сообщение другому пользователю при наличии Взаимной симпатии между ними </w:t>
+        <w:t>Пользователь может отправить сообщение другому пользователю при наличии Взаимной симпатии между ними</w:t>
+      </w:r>
+      <w:r>
+        <w:t>.</w:t>
       </w:r>
     </w:p>
     <w:p>
@@ -2103,7 +2019,7 @@
       <w:pPr>
         <w:pStyle w:val="Heading1"/>
       </w:pPr>
-      <w:bookmarkStart w:id="10" w:name="_Toc509245477"/>
+      <w:bookmarkStart w:id="10" w:name="_Toc509298432"/>
       <w:r>
         <w:lastRenderedPageBreak/>
         <w:t>Диаграммы</w:t>
@@ -2113,29 +2029,48 @@
     <w:p>
       <w:pPr>
         <w:pStyle w:val="Heading2"/>
+        <w:numPr>
+          <w:ilvl w:val="0"/>
+          <w:numId w:val="21"/>
+        </w:numPr>
         <w:rPr>
           <w:lang w:val="en-US"/>
         </w:rPr>
       </w:pPr>
-      <w:bookmarkStart w:id="11" w:name="_Toc509245478"/>
+      <w:bookmarkStart w:id="11" w:name="_Toc509298433"/>
+      <w:r>
+        <w:rPr>
+          <w:lang w:val="en-US"/>
+        </w:rPr>
+        <w:t>Use-case</w:t>
+      </w:r>
+      <w:bookmarkEnd w:id="11"/>
+    </w:p>
+    <w:p>
+      <w:pPr>
+        <w:jc w:val="center"/>
+        <w:rPr>
+          <w:lang w:val="en-US"/>
+        </w:rPr>
+      </w:pPr>
       <w:r>
         <w:rPr>
           <w:noProof/>
           <w:lang w:val="en-US"/>
         </w:rPr>
         <w:drawing>
-          <wp:anchor distT="0" distB="0" distL="114300" distR="114300" simplePos="0" relativeHeight="251658240" behindDoc="0" locked="0" layoutInCell="1" allowOverlap="1">
+          <wp:anchor distT="0" distB="0" distL="114300" distR="114300" simplePos="0" relativeHeight="251661312" behindDoc="0" locked="0" layoutInCell="1" allowOverlap="1">
             <wp:simplePos x="0" y="0"/>
             <wp:positionH relativeFrom="margin">
               <wp:align>right</wp:align>
             </wp:positionH>
             <wp:positionV relativeFrom="paragraph">
-              <wp:posOffset>414020</wp:posOffset>
+              <wp:posOffset>198755</wp:posOffset>
             </wp:positionV>
-            <wp:extent cx="5934075" cy="3291840"/>
-            <wp:effectExtent l="0" t="0" r="9525" b="3810"/>
-            <wp:wrapSquare wrapText="bothSides"/>
-            <wp:docPr id="2" name="Picture 2"/>
+            <wp:extent cx="5941060" cy="3456305"/>
+            <wp:effectExtent l="0" t="0" r="2540" b="0"/>
+            <wp:wrapTopAndBottom/>
+            <wp:docPr id="1" name="Picture 1"/>
             <wp:cNvGraphicFramePr>
               <a:graphicFrameLocks xmlns:a="http://schemas.openxmlformats.org/drawingml/2006/main" noChangeAspect="1"/>
             </wp:cNvGraphicFramePr>
@@ -2143,7 +2078,7 @@
               <a:graphicData uri="http://schemas.openxmlformats.org/drawingml/2006/picture">
                 <pic:pic xmlns:pic="http://schemas.openxmlformats.org/drawingml/2006/picture">
                   <pic:nvPicPr>
-                    <pic:cNvPr id="0" name="Picture 2"/>
+                    <pic:cNvPr id="0" name="Picture 1"/>
                     <pic:cNvPicPr>
                       <a:picLocks noChangeAspect="1" noChangeArrowheads="1"/>
                     </pic:cNvPicPr>
@@ -2164,7 +2099,7 @@
                   <pic:spPr bwMode="auto">
                     <a:xfrm>
                       <a:off x="0" y="0"/>
-                      <a:ext cx="5934075" cy="3291840"/>
+                      <a:ext cx="5941060" cy="3456305"/>
                     </a:xfrm>
                     <a:prstGeom prst="rect">
                       <a:avLst/>
@@ -2177,30 +2112,12 @@
                 </pic:pic>
               </a:graphicData>
             </a:graphic>
-            <wp14:sizeRelH relativeFrom="margin">
-              <wp14:pctWidth>0</wp14:pctWidth>
-            </wp14:sizeRelH>
             <wp14:sizeRelV relativeFrom="margin">
               <wp14:pctHeight>0</wp14:pctHeight>
             </wp14:sizeRelV>
           </wp:anchor>
         </w:drawing>
       </w:r>
-      <w:r>
-        <w:rPr>
-          <w:lang w:val="en-US"/>
-        </w:rPr>
-        <w:t>Use-case</w:t>
-      </w:r>
-      <w:bookmarkEnd w:id="11"/>
-    </w:p>
-    <w:p>
-      <w:pPr>
-        <w:jc w:val="center"/>
-        <w:rPr>
-          <w:lang w:val="en-US"/>
-        </w:rPr>
-      </w:pPr>
     </w:p>
     <w:p>
       <w:r>
@@ -2256,8 +2173,6 @@
           <w:numId w:val="10"/>
         </w:numPr>
       </w:pPr>
-      <w:bookmarkStart w:id="12" w:name="_GoBack"/>
-      <w:bookmarkEnd w:id="12"/>
       <w:r>
         <w:t>Оценить анкету, которую он просматривает в данный момент</w:t>
       </w:r>
@@ -2275,7 +2190,7 @@
       <w:pPr>
         <w:pStyle w:val="Heading2"/>
       </w:pPr>
-      <w:bookmarkStart w:id="13" w:name="_Toc509245479"/>
+      <w:bookmarkStart w:id="12" w:name="_Toc509298434"/>
       <w:r>
         <w:rPr>
           <w:noProof/>
@@ -2347,7 +2262,7 @@
       <w:r>
         <w:t>Состояний</w:t>
       </w:r>
-      <w:bookmarkEnd w:id="13"/>
+      <w:bookmarkEnd w:id="12"/>
     </w:p>
     <w:p>
       <w:r>
@@ -2443,7 +2358,7 @@
       <w:pPr>
         <w:pStyle w:val="Heading2"/>
       </w:pPr>
-      <w:bookmarkStart w:id="14" w:name="_Toc509245480"/>
+      <w:bookmarkStart w:id="13" w:name="_Toc509298435"/>
       <w:r>
         <w:rPr>
           <w:noProof/>
@@ -2509,18 +2424,20 @@
       <w:r>
         <w:t>Деятельности</w:t>
       </w:r>
+      <w:bookmarkEnd w:id="13"/>
+    </w:p>
+    <w:p/>
+    <w:p>
+      <w:pPr>
+        <w:pStyle w:val="Heading2"/>
+      </w:pPr>
+      <w:bookmarkStart w:id="14" w:name="_Toc509298436"/>
+      <w:bookmarkStart w:id="15" w:name="_GoBack"/>
+      <w:bookmarkEnd w:id="15"/>
+      <w:r>
+        <w:t>Последовательности</w:t>
+      </w:r>
       <w:bookmarkEnd w:id="14"/>
-    </w:p>
-    <w:p/>
-    <w:p>
-      <w:pPr>
-        <w:pStyle w:val="Heading2"/>
-      </w:pPr>
-      <w:bookmarkStart w:id="15" w:name="_Toc509245481"/>
-      <w:r>
-        <w:t>Последовательности</w:t>
-      </w:r>
-      <w:bookmarkEnd w:id="15"/>
     </w:p>
     <w:sectPr>
       <w:pgSz w:w="11906" w:h="16838"/>
@@ -3368,7 +3285,7 @@
         <w:rFonts w:hint="default"/>
       </w:rPr>
     </w:lvl>
-    <w:lvl w:ilvl="1" w:tplc="04090019" w:tentative="1">
+    <w:lvl w:ilvl="1" w:tplc="04090019">
       <w:start w:val="1"/>
       <w:numFmt w:val="lowerLetter"/>
       <w:lvlText w:val="%2."/>
@@ -3999,6 +3916,12 @@
     </w:lvlOverride>
   </w:num>
   <w:num w:numId="20">
+    <w:abstractNumId w:val="12"/>
+    <w:lvlOverride w:ilvl="0">
+      <w:startOverride w:val="1"/>
+    </w:lvlOverride>
+  </w:num>
+  <w:num w:numId="21">
     <w:abstractNumId w:val="12"/>
     <w:lvlOverride w:ilvl="0">
       <w:startOverride w:val="1"/>

</xml_diff>